<commit_message>
term BWL van uitleg voorzien
git-svn-id: http://svnint.ou.nl:8080/svn/ADL/trunk@2543 80d59baa-9aef-c140-ba76-e18f3b6eea4d
</commit_message>
<xml_diff>
--- a/Inspectie OCW/Het Voorstel/Fase 1_rtm_werkdocument.docx
+++ b/Inspectie OCW/Het Voorstel/Fase 1_rtm_werkdocument.docx
@@ -877,9 +877,26 @@
       <w:r>
         <w:rPr>
           <w:bCs/>
-          <w:highlight w:val="yellow"/>
+        </w:rPr>
+        <w:t xml:space="preserve">het </w:t>
+      </w:r>
+      <w:r>
+        <w:rPr>
+          <w:bCs/>
+        </w:rPr>
+        <w:t>bewindslieden overleg (</w:t>
+      </w:r>
+      <w:r>
+        <w:rPr>
+          <w:bCs/>
         </w:rPr>
         <w:t>BWL</w:t>
+      </w:r>
+      <w:r>
+        <w:rPr>
+          <w:bCs/>
+        </w:rPr>
+        <w:t>)</w:t>
       </w:r>
     </w:p>
     <w:p>
@@ -3231,7 +3248,7 @@
 </file>
 
 <file path=customXml/itemProps1.xml><?xml version="1.0" encoding="utf-8"?>
-<ds:datastoreItem xmlns:ds="http://schemas.openxmlformats.org/officeDocument/2006/customXml" ds:itemID="{439EBBB7-8D73-4B1B-9438-37071C8C3FCB}">
+<ds:datastoreItem xmlns:ds="http://schemas.openxmlformats.org/officeDocument/2006/customXml" ds:itemID="{80736E0C-6A7C-45ED-A2DC-72A9828F6415}">
   <ds:schemaRefs>
     <ds:schemaRef ds:uri="http://schemas.openxmlformats.org/officeDocument/2006/bibliography"/>
   </ds:schemaRefs>

</xml_diff>